<commit_message>
added the 1440px version of banner and stats and working on the nav mobile menu
</commit_message>
<xml_diff>
--- a/production-note.docx
+++ b/production-note.docx
@@ -5,6 +5,16 @@
     <w:p>
       <w:r>
         <w:t>Use fonts locally</w:t>
+      </w:r>
+    </w:p>
+    <w:p>
+      <w:r>
+        <w:t>Remove unused images (multiple hero images)</w:t>
+      </w:r>
+    </w:p>
+    <w:p>
+      <w:r>
+        <w:t xml:space="preserve">Come up with better color names like law-yellow </w:t>
       </w:r>
       <w:bookmarkStart w:id="0" w:name="_GoBack"/>
       <w:bookmarkEnd w:id="0"/>

</xml_diff>

<commit_message>
almost done responsive for both hero and stats but the download buttons need go in one column in screens smaller than 300
</commit_message>
<xml_diff>
--- a/production-note.docx
+++ b/production-note.docx
@@ -15,6 +15,11 @@
     <w:p>
       <w:r>
         <w:t xml:space="preserve">Come up with better color names like law-yellow </w:t>
+      </w:r>
+    </w:p>
+    <w:p>
+      <w:r>
+        <w:t>I don’t like the padding and the negative margin between the hero and stats sections fix it</w:t>
       </w:r>
       <w:bookmarkStart w:id="0" w:name="_GoBack"/>
       <w:bookmarkEnd w:id="0"/>

</xml_diff>

<commit_message>
added why you'll love us with awesome repsonsiveness
</commit_message>
<xml_diff>
--- a/production-note.docx
+++ b/production-note.docx
@@ -9,17 +9,41 @@
     </w:p>
     <w:p>
       <w:r>
-        <w:t>Remove unused images (multiple hero images)</w:t>
+        <w:t>The hero phone is not in the clouds the way it should be</w:t>
       </w:r>
     </w:p>
     <w:p>
       <w:r>
-        <w:t xml:space="preserve">Come up with better color names like law-yellow </w:t>
+        <w:t xml:space="preserve">The 2 download buttons need to go under </w:t>
+      </w:r>
+      <w:r>
+        <w:t>each other’s</w:t>
+      </w:r>
+      <w:r>
+        <w:t xml:space="preserve"> in screens under 300</w:t>
       </w:r>
     </w:p>
     <w:p>
       <w:r>
+        <w:t>Remove unused images (multiple hero images)</w:t>
+      </w:r>
+    </w:p>
+    <w:p>
+      <w:r>
+        <w:t xml:space="preserve">Come up with better color names like law-yellow </w:t>
+      </w:r>
+    </w:p>
+    <w:p>
+      <w:r>
         <w:t>I don’t like the padding and the negative margin between the hero and stats sections fix it</w:t>
+      </w:r>
+    </w:p>
+    <w:p>
+      <w:r>
+        <w:t>Unify font size</w:t>
+      </w:r>
+      <w:r>
+        <w:t xml:space="preserve"> for paragraphs and for heading</w:t>
       </w:r>
       <w:bookmarkStart w:id="0" w:name="_GoBack"/>
       <w:bookmarkEnd w:id="0"/>

</xml_diff>

<commit_message>
finished why you'll love us sectino, ai, and graph section with responsive
</commit_message>
<xml_diff>
--- a/production-note.docx
+++ b/production-note.docx
@@ -45,6 +45,13 @@
       <w:r>
         <w:t xml:space="preserve"> for paragraphs and for heading</w:t>
       </w:r>
+    </w:p>
+    <w:p>
+      <w:r>
+        <w:t>You unified styles for h1-h6 review them in code and remove unnecessary html classes</w:t>
+      </w:r>
+    </w:p>
+    <w:p>
       <w:bookmarkStart w:id="0" w:name="_GoBack"/>
       <w:bookmarkEnd w:id="0"/>
     </w:p>

</xml_diff>

<commit_message>
reached footer still didn't make it
</commit_message>
<xml_diff>
--- a/production-note.docx
+++ b/production-note.docx
@@ -52,9 +52,13 @@
       </w:r>
     </w:p>
     <w:p>
+      <w:r>
+        <w:t>Check if there is any png that can be converted into svg</w:t>
+      </w:r>
       <w:bookmarkStart w:id="0" w:name="_GoBack"/>
       <w:bookmarkEnd w:id="0"/>
     </w:p>
+    <w:p/>
     <w:sectPr>
       <w:pgSz w:w="12240" w:h="15840"/>
       <w:pgMar w:top="1440" w:right="1440" w:bottom="1440" w:left="1440" w:header="720" w:footer="720" w:gutter="0"/>

</xml_diff>